<commit_message>
Change docs language to English
</commit_message>
<xml_diff>
--- a/docs/ingenieria/VR Requerimientos.docx
+++ b/docs/ingenieria/VR Requerimientos.docx
@@ -7,23 +7,257 @@
         <w:pStyle w:val="Ttulo1"/>
       </w:pPr>
       <w:r>
-        <w:t>VR Requerimientos.</w:t>
-      </w:r>
-    </w:p>
-    <w:p>
-      <w:pPr>
-        <w:pStyle w:val="Ttulo2"/>
-      </w:pPr>
-      <w:r>
-        <w:t>RF1 Abrir aplicación.</w:t>
-      </w:r>
-    </w:p>
-    <w:p>
-      <w:pPr>
-        <w:pStyle w:val="Ttulo2"/>
-      </w:pPr>
-      <w:r>
-        <w:t>RF</w:t>
+        <w:t xml:space="preserve">VR </w:t>
+      </w:r>
+      <w:r>
+        <w:t>Requirements</w:t>
+      </w:r>
+      <w:r>
+        <w:t>.</w:t>
+      </w:r>
+    </w:p>
+    <w:p>
+      <w:pPr>
+        <w:pStyle w:val="Ttulo2"/>
+      </w:pPr>
+      <w:r>
+        <w:t>FR1 Open Screen</w:t>
+      </w:r>
+      <w:r>
+        <w:t>.</w:t>
+      </w:r>
+    </w:p>
+    <w:p>
+      <w:pPr>
+        <w:pStyle w:val="Ttulo2"/>
+      </w:pPr>
+      <w:r>
+        <w:t xml:space="preserve">FR2 See </w:t>
+      </w:r>
+      <w:r>
+        <w:t>W</w:t>
+      </w:r>
+      <w:r>
+        <w:t xml:space="preserve">elcome </w:t>
+      </w:r>
+      <w:r>
+        <w:t>S</w:t>
+      </w:r>
+      <w:r>
+        <w:t>creen.</w:t>
+      </w:r>
+    </w:p>
+    <w:p>
+      <w:pPr>
+        <w:pStyle w:val="Ttulo2"/>
+        <w:rPr>
+          <w:lang w:val="es-ES"/>
+        </w:rPr>
+      </w:pPr>
+      <w:r>
+        <w:rPr>
+          <w:lang w:val="es-ES"/>
+        </w:rPr>
+        <w:t>FR</w:t>
+      </w:r>
+      <w:r>
+        <w:rPr>
+          <w:lang w:val="es-ES"/>
+        </w:rPr>
+        <w:t>3</w:t>
+      </w:r>
+      <w:r>
+        <w:rPr>
+          <w:lang w:val="es-ES"/>
+        </w:rPr>
+        <w:t xml:space="preserve"> </w:t>
+      </w:r>
+      <w:r>
+        <w:rPr>
+          <w:lang w:val="es-ES"/>
+        </w:rPr>
+        <w:t xml:space="preserve">Open </w:t>
+      </w:r>
+      <w:proofErr w:type="spellStart"/>
+      <w:r>
+        <w:rPr>
+          <w:lang w:val="es-ES"/>
+        </w:rPr>
+        <w:t>main</w:t>
+      </w:r>
+      <w:proofErr w:type="spellEnd"/>
+      <w:r>
+        <w:rPr>
+          <w:lang w:val="es-ES"/>
+        </w:rPr>
+        <w:t xml:space="preserve"> </w:t>
+      </w:r>
+      <w:proofErr w:type="spellStart"/>
+      <w:r>
+        <w:rPr>
+          <w:lang w:val="es-ES"/>
+        </w:rPr>
+        <w:t>screen</w:t>
+      </w:r>
+      <w:proofErr w:type="spellEnd"/>
+      <w:r>
+        <w:rPr>
+          <w:lang w:val="es-ES"/>
+        </w:rPr>
+        <w:t xml:space="preserve">. </w:t>
+      </w:r>
+    </w:p>
+    <w:p>
+      <w:pPr>
+        <w:pStyle w:val="Ttulo2"/>
+      </w:pPr>
+      <w:r>
+        <w:t>FR4</w:t>
+      </w:r>
+      <w:r>
+        <w:t xml:space="preserve"> </w:t>
+      </w:r>
+      <w:r>
+        <w:t>See main screen special help</w:t>
+      </w:r>
+      <w:r>
+        <w:t>.</w:t>
+      </w:r>
+    </w:p>
+    <w:p>
+      <w:pPr>
+        <w:pStyle w:val="Ttulo2"/>
+      </w:pPr>
+      <w:r>
+        <w:t>FR</w:t>
+      </w:r>
+      <w:r>
+        <w:t xml:space="preserve">5 </w:t>
+      </w:r>
+      <w:r>
+        <w:t>Listen pitch</w:t>
+      </w:r>
+      <w:r>
+        <w:t>.</w:t>
+      </w:r>
+    </w:p>
+    <w:p>
+      <w:pPr>
+        <w:pStyle w:val="Ttulo2"/>
+      </w:pPr>
+      <w:r>
+        <w:t>FR</w:t>
+      </w:r>
+      <w:r>
+        <w:t>6</w:t>
+      </w:r>
+      <w:r>
+        <w:t xml:space="preserve"> </w:t>
+      </w:r>
+      <w:r>
+        <w:t>Sing pitch</w:t>
+      </w:r>
+      <w:r>
+        <w:t>.</w:t>
+      </w:r>
+    </w:p>
+    <w:p>
+      <w:pPr>
+        <w:pStyle w:val="Ttulo2"/>
+      </w:pPr>
+      <w:r>
+        <w:t>FR</w:t>
+      </w:r>
+      <w:r>
+        <w:t xml:space="preserve">7 </w:t>
+      </w:r>
+      <w:r>
+        <w:t>Change pitch</w:t>
+      </w:r>
+      <w:r>
+        <w:t>.</w:t>
+      </w:r>
+    </w:p>
+    <w:p>
+      <w:pPr>
+        <w:pStyle w:val="Ttulo2"/>
+      </w:pPr>
+      <w:r>
+        <w:t>FR</w:t>
+      </w:r>
+      <w:r>
+        <w:t xml:space="preserve">8 </w:t>
+      </w:r>
+      <w:r>
+        <w:t>See pitch frequency</w:t>
+      </w:r>
+      <w:r>
+        <w:t>.</w:t>
+      </w:r>
+    </w:p>
+    <w:p>
+      <w:pPr>
+        <w:pStyle w:val="Ttulo2"/>
+      </w:pPr>
+      <w:r>
+        <w:t>FR</w:t>
+      </w:r>
+      <w:r>
+        <w:t xml:space="preserve">9 </w:t>
+      </w:r>
+      <w:r>
+        <w:t>Finish test</w:t>
+      </w:r>
+      <w:r>
+        <w:t>.</w:t>
+      </w:r>
+    </w:p>
+    <w:p>
+      <w:pPr>
+        <w:pStyle w:val="Ttulo2"/>
+      </w:pPr>
+      <w:r>
+        <w:t>FR</w:t>
+      </w:r>
+      <w:r>
+        <w:t>10</w:t>
+      </w:r>
+      <w:r>
+        <w:t xml:space="preserve"> </w:t>
+      </w:r>
+      <w:r>
+        <w:t>Go back</w:t>
+      </w:r>
+      <w:r>
+        <w:t>.</w:t>
+      </w:r>
+    </w:p>
+    <w:p>
+      <w:pPr>
+        <w:pStyle w:val="Ttulo2"/>
+      </w:pPr>
+      <w:r>
+        <w:t>FR</w:t>
+      </w:r>
+      <w:r>
+        <w:t xml:space="preserve">11 </w:t>
+      </w:r>
+      <w:r>
+        <w:t>See help</w:t>
+      </w:r>
+      <w:r>
+        <w:t>.</w:t>
+      </w:r>
+    </w:p>
+    <w:p>
+      <w:pPr>
+        <w:pStyle w:val="Ttulo2"/>
+      </w:pPr>
+      <w:r>
+        <w:t>FR</w:t>
+      </w:r>
+      <w:r>
+        <w:t>1</w:t>
       </w:r>
       <w:r>
         <w:t>2</w:t>
@@ -32,215 +266,62 @@
         <w:t xml:space="preserve"> </w:t>
       </w:r>
       <w:r>
-        <w:t>Ver pantalla de bienvenida</w:t>
-      </w:r>
-      <w:r>
-        <w:t>.</w:t>
-      </w:r>
-    </w:p>
-    <w:p>
-      <w:pPr>
-        <w:pStyle w:val="Ttulo2"/>
-      </w:pPr>
-      <w:r>
-        <w:t>RF</w:t>
-      </w:r>
-      <w:r>
-        <w:t>3 Ir a la vista principal</w:t>
-      </w:r>
-      <w:r>
-        <w:t>.</w:t>
-      </w:r>
-    </w:p>
-    <w:p>
-      <w:pPr>
-        <w:pStyle w:val="Ttulo2"/>
-      </w:pPr>
-      <w:r>
-        <w:t>RF</w:t>
-      </w:r>
-      <w:r>
-        <w:t>4 Ver ayuda especial, pantalla principal</w:t>
-      </w:r>
-      <w:r>
-        <w:t>.</w:t>
-      </w:r>
-    </w:p>
-    <w:p>
-      <w:pPr>
-        <w:pStyle w:val="Ttulo2"/>
-      </w:pPr>
-      <w:r>
-        <w:t>RF</w:t>
-      </w:r>
-      <w:r>
-        <w:t>5 Escuchar nota</w:t>
-      </w:r>
-      <w:r>
-        <w:t>.</w:t>
-      </w:r>
-    </w:p>
-    <w:p>
-      <w:pPr>
-        <w:pStyle w:val="Ttulo2"/>
-      </w:pPr>
-      <w:r>
-        <w:t>RF</w:t>
-      </w:r>
-      <w:r>
-        <w:t>6</w:t>
+        <w:t>See my vocal range</w:t>
+      </w:r>
+      <w:r>
+        <w:t>.</w:t>
+      </w:r>
+    </w:p>
+    <w:p>
+      <w:pPr>
+        <w:pStyle w:val="Ttulo2"/>
+      </w:pPr>
+      <w:r>
+        <w:t>FR</w:t>
+      </w:r>
+      <w:r>
+        <w:t>1</w:t>
+      </w:r>
+      <w:r>
+        <w:t>3</w:t>
       </w:r>
       <w:r>
         <w:t xml:space="preserve"> </w:t>
       </w:r>
       <w:r>
-        <w:t>Cantar nota</w:t>
-      </w:r>
-      <w:r>
-        <w:t>.</w:t>
-      </w:r>
-    </w:p>
-    <w:p>
-      <w:pPr>
-        <w:pStyle w:val="Ttulo2"/>
-      </w:pPr>
-      <w:r>
-        <w:t>RF</w:t>
-      </w:r>
-      <w:r>
-        <w:t>7 Cambiar de nota</w:t>
-      </w:r>
-      <w:r>
-        <w:t>.</w:t>
-      </w:r>
-    </w:p>
-    <w:p>
-      <w:pPr>
-        <w:pStyle w:val="Ttulo2"/>
-      </w:pPr>
-      <w:r>
-        <w:t>RF</w:t>
-      </w:r>
-      <w:r>
-        <w:t>8 Observar frecuencia de la nota</w:t>
-      </w:r>
-      <w:r>
-        <w:t>.</w:t>
-      </w:r>
-    </w:p>
-    <w:p>
-      <w:pPr>
-        <w:pStyle w:val="Ttulo2"/>
-      </w:pPr>
-      <w:r>
-        <w:t>RF</w:t>
-      </w:r>
-      <w:r>
-        <w:t>9 Terminar evaluación</w:t>
-      </w:r>
-      <w:r>
-        <w:t>.</w:t>
-      </w:r>
-    </w:p>
-    <w:p>
-      <w:pPr>
-        <w:pStyle w:val="Ttulo2"/>
-      </w:pPr>
-      <w:r>
-        <w:t>RF</w:t>
-      </w:r>
-      <w:r>
-        <w:t>10</w:t>
-      </w:r>
-      <w:r>
-        <w:t xml:space="preserve"> </w:t>
-      </w:r>
-      <w:r>
-        <w:t>Ir atrás</w:t>
-      </w:r>
-      <w:r>
-        <w:t>.</w:t>
-      </w:r>
-    </w:p>
-    <w:p>
-      <w:pPr>
-        <w:pStyle w:val="Ttulo2"/>
-      </w:pPr>
-      <w:r>
-        <w:t>RF</w:t>
-      </w:r>
-      <w:r>
-        <w:t>11 Ver ayuda</w:t>
-      </w:r>
-      <w:r>
-        <w:t>.</w:t>
-      </w:r>
-    </w:p>
-    <w:p>
-      <w:pPr>
-        <w:pStyle w:val="Ttulo2"/>
-      </w:pPr>
-      <w:r>
-        <w:t>RF1</w:t>
-      </w:r>
-      <w:r>
-        <w:t>2</w:t>
-      </w:r>
-      <w:r>
-        <w:t xml:space="preserve"> Ver </w:t>
-      </w:r>
-      <w:r>
-        <w:t>rango vocal</w:t>
-      </w:r>
-      <w:r>
-        <w:t>.</w:t>
-      </w:r>
-    </w:p>
-    <w:p>
-      <w:pPr>
-        <w:pStyle w:val="Ttulo2"/>
-      </w:pPr>
-      <w:r>
-        <w:t>RF1</w:t>
-      </w:r>
-      <w:r>
-        <w:t>3</w:t>
-      </w:r>
-      <w:r>
-        <w:t xml:space="preserve"> Ver </w:t>
-      </w:r>
-      <w:r>
-        <w:t>artistas con mi rango vocal</w:t>
-      </w:r>
-      <w:r>
-        <w:t>.</w:t>
-      </w:r>
-    </w:p>
-    <w:p>
-      <w:pPr>
-        <w:pStyle w:val="Ttulo2"/>
-      </w:pPr>
-      <w:r>
-        <w:t>RF1</w:t>
-      </w:r>
-      <w:r>
-        <w:t>4</w:t>
-      </w:r>
-      <w:r>
-        <w:t xml:space="preserve"> </w:t>
-      </w:r>
-      <w:r>
-        <w:t>Compartir con mis amigos</w:t>
-      </w:r>
-      <w:r>
-        <w:t>.</w:t>
-      </w:r>
-    </w:p>
-    <w:p/>
-    <w:p>
+        <w:t>See artist with vocal range like me</w:t>
+      </w:r>
+      <w:r>
+        <w:t>.</w:t>
+      </w:r>
+    </w:p>
+    <w:p>
+      <w:pPr>
+        <w:pStyle w:val="Ttulo2"/>
+      </w:pPr>
+      <w:r>
+        <w:t>FR</w:t>
+      </w:r>
       <w:bookmarkStart w:id="0" w:name="_GoBack"/>
       <w:bookmarkEnd w:id="0"/>
-    </w:p>
+      <w:r>
+        <w:t>1</w:t>
+      </w:r>
+      <w:r>
+        <w:t>4</w:t>
+      </w:r>
+      <w:r>
+        <w:t xml:space="preserve"> </w:t>
+      </w:r>
+      <w:r>
+        <w:t>Share my test with my friends</w:t>
+      </w:r>
+      <w:r>
+        <w:t>.</w:t>
+      </w:r>
+    </w:p>
+    <w:p/>
+    <w:p/>
     <w:p/>
     <w:p/>
     <w:sectPr>
@@ -646,6 +727,9 @@
   <w:style w:type="paragraph" w:default="1" w:styleId="Normal">
     <w:name w:val="Normal"/>
     <w:qFormat/>
+    <w:rPr>
+      <w:lang w:val="en-US"/>
+    </w:rPr>
   </w:style>
   <w:style w:type="paragraph" w:styleId="Ttulo1">
     <w:name w:val="heading 1"/>

</xml_diff>